<commit_message>
Git task for start.ng
</commit_message>
<xml_diff>
--- a/start credentials.docx
+++ b/start credentials.docx
@@ -4,12 +4,35 @@
   <w:body>
     <w:p>
       <w:pPr>
-        <w:jc w:val="both"/>
-        <w:rPr>
-          <w:sz w:val="36"/>
-          <w:szCs w:val="36"/>
-        </w:rPr>
-      </w:pPr>
+        <w:spacing w:line="360" w:lineRule="auto"/>
+        <w:jc w:val="center"/>
+        <w:rPr>
+          <w:b/>
+          <w:sz w:val="36"/>
+          <w:szCs w:val="36"/>
+          <w:u w:val="single"/>
+        </w:rPr>
+      </w:pPr>
+      <w:proofErr w:type="spellStart"/>
+      <w:r>
+        <w:rPr>
+          <w:b/>
+          <w:sz w:val="36"/>
+          <w:szCs w:val="36"/>
+          <w:u w:val="single"/>
+        </w:rPr>
+        <w:t>Git</w:t>
+      </w:r>
+      <w:proofErr w:type="spellEnd"/>
+      <w:r>
+        <w:rPr>
+          <w:b/>
+          <w:sz w:val="36"/>
+          <w:szCs w:val="36"/>
+          <w:u w:val="single"/>
+        </w:rPr>
+        <w:t xml:space="preserve"> Task</w:t>
+      </w:r>
     </w:p>
     <w:p>
       <w:pPr>
@@ -26,310 +49,310 @@
         </w:rPr>
         <w:t>Full name</w:t>
       </w:r>
+      <w:r>
+        <w:rPr>
+          <w:sz w:val="36"/>
+          <w:szCs w:val="36"/>
+        </w:rPr>
+        <w:t>:</w:t>
+      </w:r>
+      <w:r>
+        <w:rPr>
+          <w:sz w:val="36"/>
+          <w:szCs w:val="36"/>
+        </w:rPr>
+        <w:t xml:space="preserve"> </w:t>
+      </w:r>
+      <w:r>
+        <w:rPr>
+          <w:sz w:val="36"/>
+          <w:szCs w:val="36"/>
+        </w:rPr>
+        <w:tab/>
+      </w:r>
+      <w:r>
+        <w:rPr>
+          <w:rFonts w:ascii="Californian FB" w:hAnsi="Californian FB"/>
+          <w:sz w:val="32"/>
+          <w:szCs w:val="32"/>
+        </w:rPr>
+        <w:t>Egwu, Florence</w:t>
+      </w:r>
+      <w:r>
+        <w:rPr>
+          <w:sz w:val="32"/>
+          <w:szCs w:val="32"/>
+        </w:rPr>
+        <w:t>-</w:t>
+      </w:r>
+      <w:r>
+        <w:rPr>
+          <w:rFonts w:ascii="Californian FB" w:hAnsi="Californian FB"/>
+          <w:sz w:val="32"/>
+          <w:szCs w:val="32"/>
+        </w:rPr>
+        <w:t>Sarah Arong</w:t>
+      </w:r>
+    </w:p>
+    <w:p>
+      <w:pPr>
+        <w:jc w:val="both"/>
+        <w:rPr>
+          <w:sz w:val="36"/>
+          <w:szCs w:val="36"/>
+        </w:rPr>
+      </w:pPr>
+    </w:p>
+    <w:p>
+      <w:pPr>
+        <w:jc w:val="both"/>
+        <w:rPr>
+          <w:sz w:val="36"/>
+          <w:szCs w:val="36"/>
+        </w:rPr>
+      </w:pPr>
+      <w:r>
+        <w:rPr>
+          <w:sz w:val="36"/>
+          <w:szCs w:val="36"/>
+        </w:rPr>
+        <w:t>Email address:</w:t>
+      </w:r>
+      <w:r>
+        <w:rPr>
+          <w:sz w:val="36"/>
+          <w:szCs w:val="36"/>
+        </w:rPr>
+        <w:t xml:space="preserve"> </w:t>
+      </w:r>
+      <w:r>
+        <w:rPr>
+          <w:sz w:val="36"/>
+          <w:szCs w:val="36"/>
+        </w:rPr>
+        <w:tab/>
+      </w:r>
+      <w:r>
+        <w:rPr>
+          <w:rFonts w:ascii="Californian FB" w:hAnsi="Californian FB"/>
+          <w:sz w:val="32"/>
+          <w:szCs w:val="32"/>
+        </w:rPr>
+        <w:t>arongflorence@yahoo.com</w:t>
+      </w:r>
+    </w:p>
+    <w:p>
+      <w:pPr>
+        <w:jc w:val="both"/>
+        <w:rPr>
+          <w:sz w:val="36"/>
+          <w:szCs w:val="36"/>
+        </w:rPr>
+      </w:pPr>
+    </w:p>
+    <w:p>
+      <w:pPr>
+        <w:jc w:val="both"/>
+        <w:rPr>
+          <w:sz w:val="36"/>
+          <w:szCs w:val="36"/>
+        </w:rPr>
+      </w:pPr>
+      <w:r>
+        <w:rPr>
+          <w:sz w:val="36"/>
+          <w:szCs w:val="36"/>
+        </w:rPr>
+        <w:t>Slack username:</w:t>
+      </w:r>
+      <w:r>
+        <w:rPr>
+          <w:sz w:val="36"/>
+          <w:szCs w:val="36"/>
+        </w:rPr>
+        <w:t xml:space="preserve">    </w:t>
+      </w:r>
+      <w:r>
+        <w:rPr>
+          <w:rFonts w:ascii="Californian FB" w:hAnsi="Californian FB"/>
+          <w:sz w:val="32"/>
+          <w:szCs w:val="32"/>
+        </w:rPr>
+        <w:t>saltnlight</w:t>
+      </w:r>
+    </w:p>
+    <w:p>
+      <w:pPr>
+        <w:jc w:val="both"/>
+        <w:rPr>
+          <w:sz w:val="36"/>
+          <w:szCs w:val="36"/>
+        </w:rPr>
+      </w:pPr>
+    </w:p>
+    <w:p>
+      <w:pPr>
+        <w:jc w:val="both"/>
+        <w:rPr>
+          <w:rFonts w:ascii="Californian FB" w:hAnsi="Californian FB"/>
+          <w:sz w:val="32"/>
+          <w:szCs w:val="32"/>
+        </w:rPr>
+      </w:pPr>
+      <w:r>
+        <w:rPr>
+          <w:sz w:val="36"/>
+          <w:szCs w:val="36"/>
+        </w:rPr>
+        <w:t>Tracks:</w:t>
+      </w:r>
+      <w:r>
+        <w:rPr>
+          <w:sz w:val="36"/>
+          <w:szCs w:val="36"/>
+        </w:rPr>
+        <w:t xml:space="preserve"> </w:t>
+      </w:r>
+      <w:r>
+        <w:rPr>
+          <w:sz w:val="36"/>
+          <w:szCs w:val="36"/>
+        </w:rPr>
+        <w:tab/>
+        <w:t xml:space="preserve"> </w:t>
+      </w:r>
+      <w:r>
+        <w:rPr>
+          <w:rFonts w:ascii="Californian FB" w:hAnsi="Californian FB"/>
+          <w:sz w:val="32"/>
+          <w:szCs w:val="32"/>
+        </w:rPr>
+        <w:t>Frontend, Backend, Design, Coding</w:t>
+      </w:r>
+    </w:p>
+    <w:p>
+      <w:pPr>
+        <w:jc w:val="both"/>
+        <w:rPr>
+          <w:sz w:val="36"/>
+          <w:szCs w:val="36"/>
+        </w:rPr>
+      </w:pPr>
+    </w:p>
+    <w:p>
+      <w:pPr>
+        <w:rPr>
+          <w:rFonts w:ascii="Californian FB" w:hAnsi="Californian FB"/>
+          <w:sz w:val="32"/>
+          <w:szCs w:val="32"/>
+        </w:rPr>
+      </w:pPr>
+      <w:r>
+        <w:rPr>
+          <w:sz w:val="36"/>
+          <w:szCs w:val="36"/>
+        </w:rPr>
+        <w:t>Courses:</w:t>
+      </w:r>
+      <w:r>
+        <w:rPr>
+          <w:sz w:val="36"/>
+          <w:szCs w:val="36"/>
+        </w:rPr>
+        <w:t xml:space="preserve"> </w:t>
+      </w:r>
+      <w:r>
+        <w:rPr>
+          <w:sz w:val="36"/>
+          <w:szCs w:val="36"/>
+        </w:rPr>
+        <w:tab/>
+      </w:r>
+      <w:r>
+        <w:rPr>
+          <w:rFonts w:ascii="Californian FB" w:hAnsi="Californian FB"/>
+          <w:sz w:val="32"/>
+          <w:szCs w:val="32"/>
+        </w:rPr>
+        <w:t>HTML</w:t>
+      </w:r>
+      <w:r>
+        <w:rPr>
+          <w:rFonts w:ascii="Californian FB" w:hAnsi="Californian FB"/>
+          <w:sz w:val="32"/>
+          <w:szCs w:val="32"/>
+        </w:rPr>
+        <w:t>,</w:t>
+      </w:r>
+      <w:r>
+        <w:rPr>
+          <w:rFonts w:ascii="Californian FB" w:hAnsi="Californian FB"/>
+          <w:sz w:val="32"/>
+          <w:szCs w:val="32"/>
+        </w:rPr>
+        <w:t xml:space="preserve"> CSS</w:t>
+      </w:r>
+      <w:r>
+        <w:rPr>
+          <w:rFonts w:ascii="Californian FB" w:hAnsi="Californian FB"/>
+          <w:sz w:val="32"/>
+          <w:szCs w:val="32"/>
+        </w:rPr>
+        <w:t xml:space="preserve">, </w:t>
+      </w:r>
+      <w:r>
+        <w:rPr>
+          <w:rFonts w:ascii="Californian FB" w:hAnsi="Californian FB"/>
+          <w:sz w:val="32"/>
+          <w:szCs w:val="32"/>
+        </w:rPr>
+        <w:t>JavaScript</w:t>
+      </w:r>
+    </w:p>
+    <w:p>
+      <w:pPr>
+        <w:ind w:left="1440" w:firstLine="720"/>
+        <w:rPr>
+          <w:rFonts w:ascii="Californian FB" w:hAnsi="Californian FB"/>
+          <w:sz w:val="32"/>
+          <w:szCs w:val="32"/>
+        </w:rPr>
+      </w:pPr>
+      <w:r>
+        <w:rPr>
+          <w:rFonts w:ascii="Californian FB" w:hAnsi="Californian FB"/>
+          <w:sz w:val="32"/>
+          <w:szCs w:val="32"/>
+        </w:rPr>
+        <w:t>C</w:t>
+      </w:r>
+      <w:r>
+        <w:rPr>
+          <w:sz w:val="32"/>
+          <w:szCs w:val="32"/>
+        </w:rPr>
+        <w:t>#</w:t>
+      </w:r>
+      <w:r>
+        <w:rPr>
+          <w:rFonts w:ascii="Californian FB" w:hAnsi="Californian FB"/>
+          <w:sz w:val="32"/>
+          <w:szCs w:val="32"/>
+        </w:rPr>
+        <w:t>, Python</w:t>
+      </w:r>
+    </w:p>
+    <w:p>
+      <w:pPr>
+        <w:ind w:left="1440" w:firstLine="720"/>
+        <w:rPr>
+          <w:rFonts w:ascii="Californian FB" w:hAnsi="Californian FB"/>
+          <w:sz w:val="32"/>
+          <w:szCs w:val="32"/>
+        </w:rPr>
+      </w:pPr>
       <w:bookmarkStart w:id="0" w:name="_GoBack"/>
       <w:bookmarkEnd w:id="0"/>
-      <w:r>
-        <w:rPr>
-          <w:sz w:val="36"/>
-          <w:szCs w:val="36"/>
-        </w:rPr>
-        <w:t>:</w:t>
-      </w:r>
-      <w:r>
-        <w:rPr>
-          <w:sz w:val="36"/>
-          <w:szCs w:val="36"/>
-        </w:rPr>
-        <w:t xml:space="preserve"> </w:t>
-      </w:r>
-      <w:r>
-        <w:rPr>
-          <w:sz w:val="36"/>
-          <w:szCs w:val="36"/>
-        </w:rPr>
-        <w:tab/>
-      </w:r>
-      <w:r>
-        <w:rPr>
-          <w:rFonts w:ascii="Californian FB" w:hAnsi="Californian FB"/>
-          <w:sz w:val="32"/>
-          <w:szCs w:val="32"/>
-        </w:rPr>
-        <w:t>Egwu, Florence</w:t>
-      </w:r>
-      <w:r>
-        <w:rPr>
-          <w:sz w:val="32"/>
-          <w:szCs w:val="32"/>
-        </w:rPr>
-        <w:t>-</w:t>
-      </w:r>
-      <w:r>
-        <w:rPr>
-          <w:rFonts w:ascii="Californian FB" w:hAnsi="Californian FB"/>
-          <w:sz w:val="32"/>
-          <w:szCs w:val="32"/>
-        </w:rPr>
-        <w:t>Sarah Arong</w:t>
-      </w:r>
-    </w:p>
-    <w:p>
-      <w:pPr>
-        <w:jc w:val="both"/>
-        <w:rPr>
-          <w:sz w:val="36"/>
-          <w:szCs w:val="36"/>
-        </w:rPr>
-      </w:pPr>
-    </w:p>
-    <w:p>
-      <w:pPr>
-        <w:jc w:val="both"/>
-        <w:rPr>
-          <w:sz w:val="36"/>
-          <w:szCs w:val="36"/>
-        </w:rPr>
-      </w:pPr>
-      <w:r>
-        <w:rPr>
-          <w:sz w:val="36"/>
-          <w:szCs w:val="36"/>
-        </w:rPr>
-        <w:t>Email address:</w:t>
-      </w:r>
-      <w:r>
-        <w:rPr>
-          <w:sz w:val="36"/>
-          <w:szCs w:val="36"/>
-        </w:rPr>
-        <w:t xml:space="preserve"> </w:t>
-      </w:r>
-      <w:r>
-        <w:rPr>
-          <w:sz w:val="36"/>
-          <w:szCs w:val="36"/>
-        </w:rPr>
-        <w:tab/>
-      </w:r>
-      <w:r>
-        <w:rPr>
-          <w:rFonts w:ascii="Californian FB" w:hAnsi="Californian FB"/>
-          <w:sz w:val="32"/>
-          <w:szCs w:val="32"/>
-        </w:rPr>
-        <w:t>arongflorence@yahoo.com</w:t>
-      </w:r>
-    </w:p>
-    <w:p>
-      <w:pPr>
-        <w:jc w:val="both"/>
-        <w:rPr>
-          <w:sz w:val="36"/>
-          <w:szCs w:val="36"/>
-        </w:rPr>
-      </w:pPr>
-    </w:p>
-    <w:p>
-      <w:pPr>
-        <w:jc w:val="both"/>
-        <w:rPr>
-          <w:sz w:val="36"/>
-          <w:szCs w:val="36"/>
-        </w:rPr>
-      </w:pPr>
-      <w:r>
-        <w:rPr>
-          <w:sz w:val="36"/>
-          <w:szCs w:val="36"/>
-        </w:rPr>
-        <w:t>Slack username:</w:t>
-      </w:r>
-      <w:r>
-        <w:rPr>
-          <w:sz w:val="36"/>
-          <w:szCs w:val="36"/>
-        </w:rPr>
-        <w:t xml:space="preserve">    </w:t>
-      </w:r>
-      <w:r>
-        <w:rPr>
-          <w:rFonts w:ascii="Californian FB" w:hAnsi="Californian FB"/>
-          <w:sz w:val="32"/>
-          <w:szCs w:val="32"/>
-        </w:rPr>
-        <w:t>saltnlight</w:t>
-      </w:r>
-    </w:p>
-    <w:p>
-      <w:pPr>
-        <w:jc w:val="both"/>
-        <w:rPr>
-          <w:sz w:val="36"/>
-          <w:szCs w:val="36"/>
-        </w:rPr>
-      </w:pPr>
-    </w:p>
-    <w:p>
-      <w:pPr>
-        <w:jc w:val="both"/>
-        <w:rPr>
-          <w:rFonts w:ascii="Californian FB" w:hAnsi="Californian FB"/>
-          <w:sz w:val="32"/>
-          <w:szCs w:val="32"/>
-        </w:rPr>
-      </w:pPr>
-      <w:r>
-        <w:rPr>
-          <w:sz w:val="36"/>
-          <w:szCs w:val="36"/>
-        </w:rPr>
-        <w:t>Tracks:</w:t>
-      </w:r>
-      <w:r>
-        <w:rPr>
-          <w:sz w:val="36"/>
-          <w:szCs w:val="36"/>
-        </w:rPr>
-        <w:t xml:space="preserve"> </w:t>
-      </w:r>
-      <w:r>
-        <w:rPr>
-          <w:sz w:val="36"/>
-          <w:szCs w:val="36"/>
-        </w:rPr>
-        <w:tab/>
-        <w:t xml:space="preserve"> </w:t>
-      </w:r>
-      <w:r>
-        <w:rPr>
-          <w:rFonts w:ascii="Californian FB" w:hAnsi="Californian FB"/>
-          <w:sz w:val="32"/>
-          <w:szCs w:val="32"/>
-        </w:rPr>
-        <w:t>Frontend, Backend, Design, Coding</w:t>
-      </w:r>
-    </w:p>
-    <w:p>
-      <w:pPr>
-        <w:jc w:val="both"/>
-        <w:rPr>
-          <w:sz w:val="36"/>
-          <w:szCs w:val="36"/>
-        </w:rPr>
-      </w:pPr>
-    </w:p>
-    <w:p>
-      <w:pPr>
-        <w:rPr>
-          <w:rFonts w:ascii="Californian FB" w:hAnsi="Californian FB"/>
-          <w:sz w:val="32"/>
-          <w:szCs w:val="32"/>
-        </w:rPr>
-      </w:pPr>
-      <w:r>
-        <w:rPr>
-          <w:sz w:val="36"/>
-          <w:szCs w:val="36"/>
-        </w:rPr>
-        <w:t>Courses:</w:t>
-      </w:r>
-      <w:r>
-        <w:rPr>
-          <w:sz w:val="36"/>
-          <w:szCs w:val="36"/>
-        </w:rPr>
-        <w:t xml:space="preserve"> </w:t>
-      </w:r>
-      <w:r>
-        <w:rPr>
-          <w:sz w:val="36"/>
-          <w:szCs w:val="36"/>
-        </w:rPr>
-        <w:tab/>
-      </w:r>
-      <w:r>
-        <w:rPr>
-          <w:rFonts w:ascii="Californian FB" w:hAnsi="Californian FB"/>
-          <w:sz w:val="32"/>
-          <w:szCs w:val="32"/>
-        </w:rPr>
-        <w:t>HTML</w:t>
-      </w:r>
-      <w:r>
-        <w:rPr>
-          <w:rFonts w:ascii="Californian FB" w:hAnsi="Californian FB"/>
-          <w:sz w:val="32"/>
-          <w:szCs w:val="32"/>
-        </w:rPr>
-        <w:t>,</w:t>
-      </w:r>
-      <w:r>
-        <w:rPr>
-          <w:rFonts w:ascii="Californian FB" w:hAnsi="Californian FB"/>
-          <w:sz w:val="32"/>
-          <w:szCs w:val="32"/>
-        </w:rPr>
-        <w:t xml:space="preserve"> CSS</w:t>
-      </w:r>
-      <w:r>
-        <w:rPr>
-          <w:rFonts w:ascii="Californian FB" w:hAnsi="Californian FB"/>
-          <w:sz w:val="32"/>
-          <w:szCs w:val="32"/>
-        </w:rPr>
-        <w:t xml:space="preserve">, </w:t>
-      </w:r>
-      <w:r>
-        <w:rPr>
-          <w:rFonts w:ascii="Californian FB" w:hAnsi="Californian FB"/>
-          <w:sz w:val="32"/>
-          <w:szCs w:val="32"/>
-        </w:rPr>
-        <w:t>JavaScript</w:t>
-      </w:r>
-    </w:p>
-    <w:p>
-      <w:pPr>
-        <w:ind w:left="1440" w:firstLine="720"/>
-        <w:rPr>
-          <w:rFonts w:ascii="Californian FB" w:hAnsi="Californian FB"/>
-          <w:sz w:val="32"/>
-          <w:szCs w:val="32"/>
-        </w:rPr>
-      </w:pPr>
-      <w:r>
-        <w:rPr>
-          <w:rFonts w:ascii="Californian FB" w:hAnsi="Californian FB"/>
-          <w:sz w:val="32"/>
-          <w:szCs w:val="32"/>
-        </w:rPr>
-        <w:t>C</w:t>
-      </w:r>
-      <w:r>
-        <w:rPr>
-          <w:sz w:val="32"/>
-          <w:szCs w:val="32"/>
-        </w:rPr>
-        <w:t>#</w:t>
-      </w:r>
-      <w:r>
-        <w:rPr>
-          <w:rFonts w:ascii="Californian FB" w:hAnsi="Californian FB"/>
-          <w:sz w:val="32"/>
-          <w:szCs w:val="32"/>
-        </w:rPr>
-        <w:t>, Python</w:t>
-      </w:r>
-    </w:p>
-    <w:p>
-      <w:pPr>
-        <w:ind w:left="1440" w:firstLine="720"/>
-        <w:rPr>
-          <w:rFonts w:ascii="Californian FB" w:hAnsi="Californian FB"/>
-          <w:sz w:val="32"/>
-          <w:szCs w:val="32"/>
-        </w:rPr>
-      </w:pPr>
       <w:r>
         <w:rPr>
           <w:rFonts w:ascii="Californian FB" w:hAnsi="Californian FB"/>
@@ -912,6 +935,15 @@
       <w:contextualSpacing/>
     </w:pPr>
   </w:style>
+  <w:style w:type="paragraph" w:styleId="NoSpacing">
+    <w:name w:val="No Spacing"/>
+    <w:uiPriority w:val="1"/>
+    <w:qFormat/>
+    <w:rsid w:val="00C266B1"/>
+    <w:pPr>
+      <w:spacing w:after="0" w:line="240" w:lineRule="auto"/>
+    </w:pPr>
+  </w:style>
 </w:styles>
 </file>
 

</xml_diff>